<commit_message>
Résumé Groupe de Travail et environement de travail 2
</commit_message>
<xml_diff>
--- a/Conception/groupedetravail.docx
+++ b/Conception/groupedetravail.docx
@@ -94,7 +94,6 @@
         </w:rPr>
         <w:t> </w:t>
       </w:r>
-      <w:proofErr w:type="spellStart"/>
       <w:r>
         <w:rPr>
           <w:rFonts w:ascii="Arial" w:eastAsia="Times New Roman" w:hAnsi="Arial" w:cs="Arial"/>
@@ -103,7 +102,6 @@
         </w:rPr>
         <w:t>Ilyes</w:t>
       </w:r>
-      <w:proofErr w:type="spellEnd"/>
       <w:r>
         <w:rPr>
           <w:rFonts w:ascii="Arial" w:eastAsia="Times New Roman" w:hAnsi="Arial" w:cs="Arial"/>
@@ -251,25 +249,14 @@
           <w:lang w:eastAsia="fr-FR"/>
         </w:rPr>
       </w:pPr>
-      <w:proofErr w:type="spellStart"/>
-      <w:r>
-        <w:rPr>
-          <w:rFonts w:ascii="Times New Roman" w:eastAsia="Times New Roman" w:hAnsi="Times New Roman" w:cs="Times New Roman"/>
-          <w:sz w:val="24"/>
-          <w:szCs w:val="24"/>
-          <w:lang w:eastAsia="fr-FR"/>
-        </w:rPr>
-        <w:t>Github</w:t>
-      </w:r>
-      <w:proofErr w:type="spellEnd"/>
-      <w:r>
-        <w:rPr>
-          <w:rFonts w:ascii="Times New Roman" w:eastAsia="Times New Roman" w:hAnsi="Times New Roman" w:cs="Times New Roman"/>
-          <w:sz w:val="24"/>
-          <w:szCs w:val="24"/>
-          <w:lang w:eastAsia="fr-FR"/>
-        </w:rPr>
-        <w:t xml:space="preserve"> =&gt; </w:t>
+      <w:r>
+        <w:rPr>
+          <w:rFonts w:ascii="Times New Roman" w:eastAsia="Times New Roman" w:hAnsi="Times New Roman" w:cs="Times New Roman"/>
+          <w:sz w:val="24"/>
+          <w:szCs w:val="24"/>
+          <w:lang w:eastAsia="fr-FR"/>
+        </w:rPr>
+        <w:t xml:space="preserve">Github =&gt; </w:t>
       </w:r>
       <w:hyperlink r:id="rId5" w:history="1">
         <w:r>
@@ -299,25 +286,14 @@
           <w:lang w:eastAsia="fr-FR"/>
         </w:rPr>
       </w:pPr>
-      <w:proofErr w:type="spellStart"/>
-      <w:r>
-        <w:rPr>
-          <w:rFonts w:ascii="Times New Roman" w:eastAsia="Times New Roman" w:hAnsi="Times New Roman" w:cs="Times New Roman"/>
-          <w:sz w:val="24"/>
-          <w:szCs w:val="24"/>
-          <w:lang w:eastAsia="fr-FR"/>
-        </w:rPr>
-        <w:t>Trello</w:t>
-      </w:r>
-      <w:proofErr w:type="spellEnd"/>
-      <w:r>
-        <w:rPr>
-          <w:rFonts w:ascii="Times New Roman" w:eastAsia="Times New Roman" w:hAnsi="Times New Roman" w:cs="Times New Roman"/>
-          <w:sz w:val="24"/>
-          <w:szCs w:val="24"/>
-          <w:lang w:eastAsia="fr-FR"/>
-        </w:rPr>
-        <w:t xml:space="preserve"> =&gt; </w:t>
+      <w:r>
+        <w:rPr>
+          <w:rFonts w:ascii="Times New Roman" w:eastAsia="Times New Roman" w:hAnsi="Times New Roman" w:cs="Times New Roman"/>
+          <w:sz w:val="24"/>
+          <w:szCs w:val="24"/>
+          <w:lang w:eastAsia="fr-FR"/>
+        </w:rPr>
+        <w:t xml:space="preserve">Trello =&gt; </w:t>
       </w:r>
       <w:hyperlink r:id="rId6" w:history="1">
         <w:r>
@@ -347,25 +323,23 @@
           <w:lang w:eastAsia="fr-FR"/>
         </w:rPr>
       </w:pPr>
-      <w:proofErr w:type="spellStart"/>
-      <w:r>
-        <w:rPr>
-          <w:rFonts w:ascii="Times New Roman" w:eastAsia="Times New Roman" w:hAnsi="Times New Roman" w:cs="Times New Roman"/>
-          <w:sz w:val="24"/>
-          <w:szCs w:val="24"/>
-          <w:lang w:eastAsia="fr-FR"/>
-        </w:rPr>
-        <w:t>Balsamiq</w:t>
-      </w:r>
-      <w:proofErr w:type="spellEnd"/>
-      <w:r>
-        <w:rPr>
-          <w:rFonts w:ascii="Times New Roman" w:eastAsia="Times New Roman" w:hAnsi="Times New Roman" w:cs="Times New Roman"/>
-          <w:sz w:val="24"/>
-          <w:szCs w:val="24"/>
-          <w:lang w:eastAsia="fr-FR"/>
-        </w:rPr>
-        <w:t xml:space="preserve"> / </w:t>
+      <w:r>
+        <w:rPr>
+          <w:rFonts w:ascii="Times New Roman" w:eastAsia="Times New Roman" w:hAnsi="Times New Roman" w:cs="Times New Roman"/>
+          <w:sz w:val="24"/>
+          <w:szCs w:val="24"/>
+          <w:lang w:eastAsia="fr-FR"/>
+        </w:rPr>
+        <w:t xml:space="preserve">Balsamiq / </w:t>
+      </w:r>
+      <w:r>
+        <w:rPr>
+          <w:rFonts w:ascii="Times New Roman" w:eastAsia="Times New Roman" w:hAnsi="Times New Roman" w:cs="Times New Roman"/>
+          <w:sz w:val="24"/>
+          <w:szCs w:val="24"/>
+          <w:lang w:eastAsia="fr-FR"/>
+        </w:rPr>
+        <w:t>Figma</w:t>
       </w:r>
       <w:bookmarkStart w:id="0" w:name="_GoBack"/>
       <w:bookmarkEnd w:id="0"/>

</xml_diff>

<commit_message>
Résumé Groupe de Travail et environement de travail maj
</commit_message>
<xml_diff>
--- a/Conception/groupedetravail.docx
+++ b/Conception/groupedetravail.docx
@@ -41,7 +41,23 @@
           <w:color w:val="000000"/>
           <w:lang w:eastAsia="fr-FR"/>
         </w:rPr>
-        <w:t xml:space="preserve"> =&gt; </w:t>
+        <w:t xml:space="preserve"> </w:t>
+      </w:r>
+      <w:r>
+        <w:rPr>
+          <w:rFonts w:ascii="Arial" w:eastAsia="Times New Roman" w:hAnsi="Arial" w:cs="Arial"/>
+          <w:color w:val="000000"/>
+          <w:lang w:eastAsia="fr-FR"/>
+        </w:rPr>
+        <w:tab/>
+      </w:r>
+      <w:r>
+        <w:rPr>
+          <w:rFonts w:ascii="Arial" w:eastAsia="Times New Roman" w:hAnsi="Arial" w:cs="Arial"/>
+          <w:color w:val="000000"/>
+          <w:lang w:eastAsia="fr-FR"/>
+        </w:rPr>
+        <w:t xml:space="preserve">=&gt; </w:t>
       </w:r>
       <w:r>
         <w:rPr>
@@ -108,7 +124,23 @@
           <w:color w:val="000000"/>
           <w:lang w:eastAsia="fr-FR"/>
         </w:rPr>
-        <w:t xml:space="preserve"> =&gt; Référent UI</w:t>
+        <w:t xml:space="preserve"> </w:t>
+      </w:r>
+      <w:r>
+        <w:rPr>
+          <w:rFonts w:ascii="Arial" w:eastAsia="Times New Roman" w:hAnsi="Arial" w:cs="Arial"/>
+          <w:color w:val="000000"/>
+          <w:lang w:eastAsia="fr-FR"/>
+        </w:rPr>
+        <w:tab/>
+      </w:r>
+      <w:r>
+        <w:rPr>
+          <w:rFonts w:ascii="Arial" w:eastAsia="Times New Roman" w:hAnsi="Arial" w:cs="Arial"/>
+          <w:color w:val="000000"/>
+          <w:lang w:eastAsia="fr-FR"/>
+        </w:rPr>
+        <w:t>=&gt; Référent UI</w:t>
       </w:r>
     </w:p>
     <w:p>
@@ -158,7 +190,23 @@
           <w:color w:val="000000"/>
           <w:lang w:eastAsia="fr-FR"/>
         </w:rPr>
-        <w:t xml:space="preserve"> =&gt; Référent Technique</w:t>
+        <w:t xml:space="preserve"> </w:t>
+      </w:r>
+      <w:r>
+        <w:rPr>
+          <w:rFonts w:ascii="Arial" w:eastAsia="Times New Roman" w:hAnsi="Arial" w:cs="Arial"/>
+          <w:color w:val="000000"/>
+          <w:lang w:eastAsia="fr-FR"/>
+        </w:rPr>
+        <w:tab/>
+      </w:r>
+      <w:r>
+        <w:rPr>
+          <w:rFonts w:ascii="Arial" w:eastAsia="Times New Roman" w:hAnsi="Arial" w:cs="Arial"/>
+          <w:color w:val="000000"/>
+          <w:lang w:eastAsia="fr-FR"/>
+        </w:rPr>
+        <w:t>=&gt; Référent Technique</w:t>
       </w:r>
     </w:p>
     <w:p>
@@ -256,7 +304,25 @@
           <w:szCs w:val="24"/>
           <w:lang w:eastAsia="fr-FR"/>
         </w:rPr>
-        <w:t xml:space="preserve">Github =&gt; </w:t>
+        <w:t xml:space="preserve">Github </w:t>
+      </w:r>
+      <w:r>
+        <w:rPr>
+          <w:rFonts w:ascii="Times New Roman" w:eastAsia="Times New Roman" w:hAnsi="Times New Roman" w:cs="Times New Roman"/>
+          <w:sz w:val="24"/>
+          <w:szCs w:val="24"/>
+          <w:lang w:eastAsia="fr-FR"/>
+        </w:rPr>
+        <w:tab/>
+      </w:r>
+      <w:r>
+        <w:rPr>
+          <w:rFonts w:ascii="Times New Roman" w:eastAsia="Times New Roman" w:hAnsi="Times New Roman" w:cs="Times New Roman"/>
+          <w:sz w:val="24"/>
+          <w:szCs w:val="24"/>
+          <w:lang w:eastAsia="fr-FR"/>
+        </w:rPr>
+        <w:t xml:space="preserve">=&gt; </w:t>
       </w:r>
       <w:hyperlink r:id="rId5" w:history="1">
         <w:r>
@@ -293,7 +359,36 @@
           <w:szCs w:val="24"/>
           <w:lang w:eastAsia="fr-FR"/>
         </w:rPr>
-        <w:t xml:space="preserve">Trello =&gt; </w:t>
+        <w:t xml:space="preserve">Trello </w:t>
+      </w:r>
+      <w:r>
+        <w:rPr>
+          <w:rFonts w:ascii="Times New Roman" w:eastAsia="Times New Roman" w:hAnsi="Times New Roman" w:cs="Times New Roman"/>
+          <w:sz w:val="24"/>
+          <w:szCs w:val="24"/>
+          <w:lang w:eastAsia="fr-FR"/>
+        </w:rPr>
+        <w:tab/>
+      </w:r>
+      <w:r>
+        <w:rPr>
+          <w:rFonts w:ascii="Times New Roman" w:eastAsia="Times New Roman" w:hAnsi="Times New Roman" w:cs="Times New Roman"/>
+          <w:sz w:val="24"/>
+          <w:szCs w:val="24"/>
+          <w:lang w:eastAsia="fr-FR"/>
+        </w:rPr>
+        <w:tab/>
+      </w:r>
+      <w:bookmarkStart w:id="0" w:name="_GoBack"/>
+      <w:bookmarkEnd w:id="0"/>
+      <w:r>
+        <w:rPr>
+          <w:rFonts w:ascii="Times New Roman" w:eastAsia="Times New Roman" w:hAnsi="Times New Roman" w:cs="Times New Roman"/>
+          <w:sz w:val="24"/>
+          <w:szCs w:val="24"/>
+          <w:lang w:eastAsia="fr-FR"/>
+        </w:rPr>
+        <w:t xml:space="preserve">=&gt; </w:t>
       </w:r>
       <w:hyperlink r:id="rId6" w:history="1">
         <w:r>
@@ -341,8 +436,15 @@
         </w:rPr>
         <w:t>Figma</w:t>
       </w:r>
-      <w:bookmarkStart w:id="0" w:name="_GoBack"/>
-      <w:bookmarkEnd w:id="0"/>
+      <w:r>
+        <w:rPr>
+          <w:rFonts w:ascii="Times New Roman" w:eastAsia="Times New Roman" w:hAnsi="Times New Roman" w:cs="Times New Roman"/>
+          <w:sz w:val="24"/>
+          <w:szCs w:val="24"/>
+          <w:lang w:eastAsia="fr-FR"/>
+        </w:rPr>
+        <w:t xml:space="preserve"> / Mocodo</w:t>
+      </w:r>
     </w:p>
     <w:p/>
     <w:sectPr>

</xml_diff>